<commit_message>
doc additions and changes
</commit_message>
<xml_diff>
--- a/Valve Control/Determination of Valve Control.docx
+++ b/Valve Control/Determination of Valve Control.docx
@@ -5,12 +5,14 @@
     <w:p>
       <w:pPr>
         <w:rPr>
+          <w:rFonts w:ascii="Segoe UI Symbol" w:hAnsi="Segoe UI Symbol"/>
           <w:b/>
           <w:bCs/>
         </w:rPr>
       </w:pPr>
       <w:r>
         <w:rPr>
+          <w:rFonts w:ascii="Segoe UI Symbol" w:hAnsi="Segoe UI Symbol"/>
           <w:b/>
           <w:bCs/>
         </w:rPr>
@@ -109,6 +111,8 @@
       <w:pPr>
         <w:rPr>
           <w:rFonts w:ascii="Segoe UI" w:eastAsia="Times New Roman" w:hAnsi="Segoe UI" w:cs="Segoe UI"/>
+          <w:b/>
+          <w:bCs/>
           <w:color w:val="24292E"/>
           <w:shd w:val="clear" w:color="auto" w:fill="FFFFFF"/>
         </w:rPr>
@@ -116,6 +120,8 @@
       <w:r>
         <w:rPr>
           <w:rFonts w:ascii="Times New Roman" w:eastAsia="Times New Roman" w:hAnsi="Times New Roman" w:cs="Times New Roman"/>
+          <w:b/>
+          <w:bCs/>
           <w:noProof/>
         </w:rPr>
         <w:drawing>
@@ -177,6 +183,8 @@
       <w:r>
         <w:rPr>
           <w:rFonts w:ascii="Segoe UI" w:eastAsia="Times New Roman" w:hAnsi="Segoe UI" w:cs="Segoe UI"/>
+          <w:b/>
+          <w:bCs/>
           <w:color w:val="24292E"/>
           <w:shd w:val="clear" w:color="auto" w:fill="FFFFFF"/>
         </w:rPr>
@@ -187,6 +195,8 @@
       <w:pPr>
         <w:rPr>
           <w:rFonts w:ascii="Segoe UI" w:eastAsia="Times New Roman" w:hAnsi="Segoe UI" w:cs="Segoe UI"/>
+          <w:b/>
+          <w:bCs/>
           <w:color w:val="24292E"/>
           <w:shd w:val="clear" w:color="auto" w:fill="FFFFFF"/>
         </w:rPr>
@@ -194,6 +204,8 @@
       <w:r>
         <w:rPr>
           <w:rFonts w:ascii="Segoe UI Symbol" w:hAnsi="Segoe UI Symbol"/>
+          <w:b/>
+          <w:bCs/>
           <w:noProof/>
         </w:rPr>
         <w:drawing>
@@ -262,6 +274,8 @@
       <w:r>
         <w:rPr>
           <w:rFonts w:ascii="Segoe UI" w:eastAsia="Times New Roman" w:hAnsi="Segoe UI" w:cs="Segoe UI"/>
+          <w:b/>
+          <w:bCs/>
           <w:color w:val="24292E"/>
           <w:shd w:val="clear" w:color="auto" w:fill="FFFFFF"/>
         </w:rPr>
@@ -309,6 +323,463 @@
         </w:rPr>
         <w:t xml:space="preserve"> As a result of differential pressure into the system as shown: </w:t>
       </w:r>
+    </w:p>
+    <w:p>
+      <w:pPr>
+        <w:rPr>
+          <w:rFonts w:ascii="Segoe UI Symbol" w:hAnsi="Segoe UI Symbol"/>
+        </w:rPr>
+      </w:pPr>
+    </w:p>
+    <w:p>
+      <w:pPr>
+        <w:rPr>
+          <w:rFonts w:ascii="Segoe UI Symbol" w:hAnsi="Segoe UI Symbol"/>
+        </w:rPr>
+      </w:pPr>
+    </w:p>
+    <w:p>
+      <w:pPr>
+        <w:rPr>
+          <w:rFonts w:ascii="Segoe UI Symbol" w:hAnsi="Segoe UI Symbol"/>
+        </w:rPr>
+      </w:pPr>
+    </w:p>
+    <w:p>
+      <w:pPr>
+        <w:rPr>
+          <w:rFonts w:ascii="Segoe UI Symbol" w:hAnsi="Segoe UI Symbol"/>
+        </w:rPr>
+      </w:pPr>
+    </w:p>
+    <w:p>
+      <w:pPr>
+        <w:rPr>
+          <w:rFonts w:ascii="Segoe UI Symbol" w:hAnsi="Segoe UI Symbol"/>
+          <w:b/>
+          <w:bCs/>
+        </w:rPr>
+      </w:pPr>
+      <w:r>
+        <w:rPr>
+          <w:rFonts w:ascii="Segoe UI Symbol" w:hAnsi="Segoe UI Symbol"/>
+          <w:b/>
+          <w:bCs/>
+        </w:rPr>
+        <w:t>Open Loop Feedback Control:</w:t>
+      </w:r>
+    </w:p>
+    <w:p>
+      <w:pPr>
+        <w:rPr>
+          <w:rFonts w:ascii="Segoe UI Symbol" w:hAnsi="Segoe UI Symbol"/>
+        </w:rPr>
+      </w:pPr>
+    </w:p>
+    <w:p>
+      <w:pPr>
+        <w:rPr>
+          <w:rFonts w:ascii="Segoe UI Symbol" w:hAnsi="Segoe UI Symbol"/>
+        </w:rPr>
+      </w:pPr>
+      <w:r>
+        <w:rPr>
+          <w:rFonts w:ascii="Segoe UI Symbol" w:hAnsi="Segoe UI Symbol"/>
+        </w:rPr>
+        <w:t xml:space="preserve">Control using open loop feedback would require static </w:t>
+      </w:r>
+      <w:r>
+        <w:rPr>
+          <w:rFonts w:ascii="Segoe UI Symbol" w:hAnsi="Segoe UI Symbol"/>
+        </w:rPr>
+        <w:t xml:space="preserve">actuator </w:t>
+      </w:r>
+      <w:r>
+        <w:rPr>
+          <w:rFonts w:ascii="Segoe UI Symbol" w:hAnsi="Segoe UI Symbol"/>
+        </w:rPr>
+        <w:t>values placed as ranges</w:t>
+      </w:r>
+      <w:r>
+        <w:rPr>
+          <w:rFonts w:ascii="Segoe UI Symbol" w:hAnsi="Segoe UI Symbol"/>
+        </w:rPr>
+        <w:t>. (0 = Closed) to (1 = Open)</w:t>
+      </w:r>
+      <w:r>
+        <w:rPr>
+          <w:rFonts w:ascii="Segoe UI Symbol" w:hAnsi="Segoe UI Symbol"/>
+        </w:rPr>
+        <w:t xml:space="preserve"> PWM Outputs to actuator</w:t>
+      </w:r>
+      <w:r>
+        <w:rPr>
+          <w:rFonts w:ascii="Segoe UI Symbol" w:hAnsi="Segoe UI Symbol"/>
+        </w:rPr>
+        <w:t>.</w:t>
+      </w:r>
+      <w:r>
+        <w:rPr>
+          <w:rFonts w:ascii="Segoe UI Symbol" w:hAnsi="Segoe UI Symbol"/>
+        </w:rPr>
+        <w:t xml:space="preserve"> </w:t>
+      </w:r>
+    </w:p>
+    <w:p>
+      <w:pPr>
+        <w:rPr>
+          <w:rFonts w:ascii="Segoe UI Symbol" w:hAnsi="Segoe UI Symbol"/>
+        </w:rPr>
+      </w:pPr>
+    </w:p>
+    <w:p>
+      <w:pPr>
+        <w:rPr>
+          <w:rFonts w:ascii="Segoe UI Symbol" w:hAnsi="Segoe UI Symbol"/>
+        </w:rPr>
+      </w:pPr>
+      <w:r>
+        <w:rPr>
+          <w:rFonts w:ascii="Segoe UI Symbol" w:hAnsi="Segoe UI Symbol"/>
+        </w:rPr>
+        <w:tab/>
+      </w:r>
+      <w:r>
+        <w:rPr>
+          <w:rFonts w:ascii="Segoe UI Symbol" w:hAnsi="Segoe UI Symbol"/>
+        </w:rPr>
+        <w:tab/>
+      </w:r>
+      <w:r>
+        <w:rPr>
+          <w:rFonts w:ascii="Segoe UI Symbol" w:hAnsi="Segoe UI Symbol"/>
+        </w:rPr>
+        <w:t>Pressure Range Low</w:t>
+      </w:r>
+      <w:r>
+        <w:rPr>
+          <w:rFonts w:ascii="Segoe UI Symbol" w:hAnsi="Segoe UI Symbol"/>
+        </w:rPr>
+        <w:t xml:space="preserve"> (Approx.)</w:t>
+      </w:r>
+      <w:r>
+        <w:rPr>
+          <w:rFonts w:ascii="Segoe UI Symbol" w:hAnsi="Segoe UI Symbol"/>
+        </w:rPr>
+        <w:t xml:space="preserve">    =     Actuator Range Low (Closed)</w:t>
+      </w:r>
+    </w:p>
+    <w:p>
+      <w:pPr>
+        <w:rPr>
+          <w:rFonts w:ascii="Segoe UI Symbol" w:hAnsi="Segoe UI Symbol"/>
+        </w:rPr>
+      </w:pPr>
+    </w:p>
+    <w:p>
+      <w:pPr>
+        <w:rPr>
+          <w:rFonts w:ascii="Segoe UI Symbol" w:hAnsi="Segoe UI Symbol"/>
+        </w:rPr>
+      </w:pPr>
+      <w:r>
+        <w:rPr>
+          <w:rFonts w:ascii="Segoe UI Symbol" w:hAnsi="Segoe UI Symbol"/>
+        </w:rPr>
+        <w:tab/>
+      </w:r>
+      <w:r>
+        <w:rPr>
+          <w:rFonts w:ascii="Segoe UI Symbol" w:hAnsi="Segoe UI Symbol"/>
+        </w:rPr>
+        <w:tab/>
+        <w:t>Pressure Range High</w:t>
+      </w:r>
+      <w:r>
+        <w:rPr>
+          <w:rFonts w:ascii="Segoe UI Symbol" w:hAnsi="Segoe UI Symbol"/>
+        </w:rPr>
+        <w:t xml:space="preserve"> (Approx.)</w:t>
+      </w:r>
+      <w:r>
+        <w:rPr>
+          <w:rFonts w:ascii="Segoe UI Symbol" w:hAnsi="Segoe UI Symbol"/>
+        </w:rPr>
+        <w:t xml:space="preserve">   =     Actuator Range High (Open)</w:t>
+      </w:r>
+    </w:p>
+    <w:p>
+      <w:pPr>
+        <w:rPr>
+          <w:rFonts w:ascii="Segoe UI Symbol" w:hAnsi="Segoe UI Symbol"/>
+        </w:rPr>
+      </w:pPr>
+    </w:p>
+    <w:p>
+      <w:pPr>
+        <w:rPr>
+          <w:rFonts w:ascii="Segoe UI Symbol" w:hAnsi="Segoe UI Symbol"/>
+        </w:rPr>
+      </w:pPr>
+    </w:p>
+    <w:p>
+      <w:pPr>
+        <w:rPr>
+          <w:rFonts w:ascii="Segoe UI Symbol" w:hAnsi="Segoe UI Symbol"/>
+        </w:rPr>
+      </w:pPr>
+      <w:r>
+        <w:rPr>
+          <w:rFonts w:ascii="Segoe UI Symbol" w:hAnsi="Segoe UI Symbol"/>
+        </w:rPr>
+        <w:t xml:space="preserve"> </w:t>
+      </w:r>
+      <w:r>
+        <w:rPr>
+          <w:rFonts w:ascii="Segoe UI Symbol" w:hAnsi="Segoe UI Symbol"/>
+        </w:rPr>
+        <w:t xml:space="preserve">This however, is non feedback and </w:t>
+      </w:r>
+      <w:proofErr w:type="spellStart"/>
+      <w:r>
+        <w:rPr>
+          <w:rFonts w:ascii="Segoe UI Symbol" w:hAnsi="Segoe UI Symbol"/>
+        </w:rPr>
+        <w:t>can not</w:t>
+      </w:r>
+      <w:proofErr w:type="spellEnd"/>
+      <w:r>
+        <w:rPr>
+          <w:rFonts w:ascii="Segoe UI Symbol" w:hAnsi="Segoe UI Symbol"/>
+        </w:rPr>
+        <w:t xml:space="preserve"> respond to any inconsistencies in output. </w:t>
+      </w:r>
+    </w:p>
+    <w:p>
+      <w:pPr>
+        <w:rPr>
+          <w:rFonts w:ascii="Segoe UI Symbol" w:hAnsi="Segoe UI Symbol"/>
+        </w:rPr>
+      </w:pPr>
+    </w:p>
+    <w:p>
+      <w:pPr>
+        <w:rPr>
+          <w:rFonts w:ascii="Segoe UI Symbol" w:hAnsi="Segoe UI Symbol"/>
+          <w:b/>
+          <w:bCs/>
+        </w:rPr>
+      </w:pPr>
+      <w:r>
+        <w:rPr>
+          <w:rFonts w:ascii="Segoe UI Symbol" w:hAnsi="Segoe UI Symbol"/>
+          <w:b/>
+          <w:bCs/>
+        </w:rPr>
+        <w:t>Closed Loop Feedback Control:</w:t>
+      </w:r>
+    </w:p>
+    <w:p>
+      <w:pPr>
+        <w:rPr>
+          <w:rFonts w:ascii="Segoe UI Symbol" w:hAnsi="Segoe UI Symbol"/>
+        </w:rPr>
+      </w:pPr>
+    </w:p>
+    <w:p>
+      <w:pPr>
+        <w:rPr>
+          <w:rFonts w:ascii="Segoe UI Symbol" w:eastAsia="Times New Roman" w:hAnsi="Segoe UI Symbol" w:cstheme="minorHAnsi"/>
+          <w:shd w:val="clear" w:color="auto" w:fill="FFFFFF"/>
+        </w:rPr>
+      </w:pPr>
+      <w:r>
+        <w:rPr>
+          <w:rFonts w:ascii="Segoe UI Symbol" w:hAnsi="Segoe UI Symbol" w:cstheme="minorHAnsi"/>
+        </w:rPr>
+        <w:t xml:space="preserve">Closed Loop Feedback control would employ a control algorithm, specifically PID. </w:t>
+      </w:r>
+      <w:r>
+        <w:rPr>
+          <w:rFonts w:ascii="Segoe UI Symbol" w:eastAsia="Times New Roman" w:hAnsi="Segoe UI Symbol" w:cstheme="minorHAnsi"/>
+          <w:shd w:val="clear" w:color="auto" w:fill="FFFFFF"/>
+        </w:rPr>
+        <w:t>A PID controller continuously calculates an </w:t>
+      </w:r>
+      <w:r>
+        <w:rPr>
+          <w:rFonts w:ascii="Segoe UI Symbol" w:eastAsia="Times New Roman" w:hAnsi="Segoe UI Symbol" w:cstheme="minorHAnsi"/>
+          <w:i/>
+          <w:iCs/>
+        </w:rPr>
+        <w:t>error value</w:t>
+      </w:r>
+      <w:r>
+        <w:rPr>
+          <w:rFonts w:ascii="Segoe UI Symbol" w:eastAsia="Times New Roman" w:hAnsi="Segoe UI Symbol" w:cstheme="minorHAnsi"/>
+          <w:i/>
+          <w:iCs/>
+        </w:rPr>
+        <w:t xml:space="preserve"> </w:t>
+      </w:r>
+      <w:r>
+        <w:rPr>
+          <w:rFonts w:ascii="Segoe UI Symbol" w:eastAsia="Times New Roman" w:hAnsi="Segoe UI Symbol" w:cstheme="minorHAnsi"/>
+          <w:vanish/>
+        </w:rPr>
+        <w:t xml:space="preserve">        </w:t>
+      </w:r>
+      <w:r>
+        <w:rPr>
+          <w:rFonts w:ascii="Segoe UI Symbol" w:eastAsia="Times New Roman" w:hAnsi="Segoe UI Symbol" w:cstheme="minorHAnsi"/>
+          <w:shd w:val="clear" w:color="auto" w:fill="FFFFFF"/>
+        </w:rPr>
+        <w:t>as the difference between a desired </w:t>
+      </w:r>
+      <w:r>
+        <w:rPr>
+          <w:rFonts w:ascii="Segoe UI Symbol" w:eastAsia="Times New Roman" w:hAnsi="Segoe UI Symbol" w:cstheme="minorHAnsi"/>
+        </w:rPr>
+        <w:t>setpoint</w:t>
+      </w:r>
+      <w:r>
+        <w:rPr>
+          <w:rFonts w:ascii="Segoe UI Symbol" w:eastAsia="Times New Roman" w:hAnsi="Segoe UI Symbol" w:cstheme="minorHAnsi"/>
+          <w:shd w:val="clear" w:color="auto" w:fill="FFFFFF"/>
+        </w:rPr>
+        <w:t> (SP) and a measured </w:t>
+      </w:r>
+      <w:r>
+        <w:rPr>
+          <w:rFonts w:ascii="Segoe UI Symbol" w:eastAsia="Times New Roman" w:hAnsi="Segoe UI Symbol" w:cstheme="minorHAnsi"/>
+        </w:rPr>
+        <w:t>process variable</w:t>
+      </w:r>
+      <w:r>
+        <w:rPr>
+          <w:rFonts w:ascii="Segoe UI Symbol" w:eastAsia="Times New Roman" w:hAnsi="Segoe UI Symbol" w:cstheme="minorHAnsi"/>
+          <w:shd w:val="clear" w:color="auto" w:fill="FFFFFF"/>
+        </w:rPr>
+        <w:t> (PV) and applies a correction based on </w:t>
+      </w:r>
+      <w:r>
+        <w:rPr>
+          <w:rFonts w:ascii="Segoe UI Symbol" w:eastAsia="Times New Roman" w:hAnsi="Segoe UI Symbol" w:cstheme="minorHAnsi"/>
+        </w:rPr>
+        <w:t>proportional</w:t>
+      </w:r>
+      <w:r>
+        <w:rPr>
+          <w:rFonts w:ascii="Segoe UI Symbol" w:eastAsia="Times New Roman" w:hAnsi="Segoe UI Symbol" w:cstheme="minorHAnsi"/>
+          <w:shd w:val="clear" w:color="auto" w:fill="FFFFFF"/>
+        </w:rPr>
+        <w:t>, </w:t>
+      </w:r>
+      <w:r>
+        <w:rPr>
+          <w:rFonts w:ascii="Segoe UI Symbol" w:eastAsia="Times New Roman" w:hAnsi="Segoe UI Symbol" w:cstheme="minorHAnsi"/>
+        </w:rPr>
+        <w:t>inte</w:t>
+      </w:r>
+      <w:r>
+        <w:rPr>
+          <w:rFonts w:ascii="Segoe UI Symbol" w:eastAsia="Times New Roman" w:hAnsi="Segoe UI Symbol" w:cstheme="minorHAnsi"/>
+        </w:rPr>
+        <w:t>g</w:t>
+      </w:r>
+      <w:r>
+        <w:rPr>
+          <w:rFonts w:ascii="Segoe UI Symbol" w:eastAsia="Times New Roman" w:hAnsi="Segoe UI Symbol" w:cstheme="minorHAnsi"/>
+        </w:rPr>
+        <w:t>ral</w:t>
+      </w:r>
+      <w:r>
+        <w:rPr>
+          <w:rFonts w:ascii="Segoe UI Symbol" w:eastAsia="Times New Roman" w:hAnsi="Segoe UI Symbol" w:cstheme="minorHAnsi"/>
+          <w:shd w:val="clear" w:color="auto" w:fill="FFFFFF"/>
+        </w:rPr>
+        <w:t>, and </w:t>
+      </w:r>
+      <w:r>
+        <w:rPr>
+          <w:rFonts w:ascii="Segoe UI Symbol" w:eastAsia="Times New Roman" w:hAnsi="Segoe UI Symbol" w:cstheme="minorHAnsi"/>
+        </w:rPr>
+        <w:t>derivative</w:t>
+      </w:r>
+      <w:r>
+        <w:rPr>
+          <w:rFonts w:ascii="Segoe UI Symbol" w:eastAsia="Times New Roman" w:hAnsi="Segoe UI Symbol" w:cstheme="minorHAnsi"/>
+          <w:shd w:val="clear" w:color="auto" w:fill="FFFFFF"/>
+        </w:rPr>
+        <w:t> terms (denoted </w:t>
+      </w:r>
+      <w:r>
+        <w:rPr>
+          <w:rFonts w:ascii="Segoe UI Symbol" w:eastAsia="Times New Roman" w:hAnsi="Segoe UI Symbol" w:cstheme="minorHAnsi"/>
+          <w:i/>
+          <w:iCs/>
+        </w:rPr>
+        <w:t>P</w:t>
+      </w:r>
+      <w:r>
+        <w:rPr>
+          <w:rFonts w:ascii="Segoe UI Symbol" w:eastAsia="Times New Roman" w:hAnsi="Segoe UI Symbol" w:cstheme="minorHAnsi"/>
+          <w:shd w:val="clear" w:color="auto" w:fill="FFFFFF"/>
+        </w:rPr>
+        <w:t>, </w:t>
+      </w:r>
+      <w:r>
+        <w:rPr>
+          <w:rFonts w:ascii="Segoe UI Symbol" w:eastAsia="Times New Roman" w:hAnsi="Segoe UI Symbol" w:cstheme="minorHAnsi"/>
+          <w:i/>
+          <w:iCs/>
+        </w:rPr>
+        <w:t>I</w:t>
+      </w:r>
+      <w:r>
+        <w:rPr>
+          <w:rFonts w:ascii="Segoe UI Symbol" w:eastAsia="Times New Roman" w:hAnsi="Segoe UI Symbol" w:cstheme="minorHAnsi"/>
+          <w:shd w:val="clear" w:color="auto" w:fill="FFFFFF"/>
+        </w:rPr>
+        <w:t>, and </w:t>
+      </w:r>
+      <w:r>
+        <w:rPr>
+          <w:rFonts w:ascii="Segoe UI Symbol" w:eastAsia="Times New Roman" w:hAnsi="Segoe UI Symbol" w:cstheme="minorHAnsi"/>
+          <w:i/>
+          <w:iCs/>
+        </w:rPr>
+        <w:t>D</w:t>
+      </w:r>
+      <w:r>
+        <w:rPr>
+          <w:rFonts w:ascii="Segoe UI Symbol" w:eastAsia="Times New Roman" w:hAnsi="Segoe UI Symbol" w:cstheme="minorHAnsi"/>
+          <w:shd w:val="clear" w:color="auto" w:fill="FFFFFF"/>
+        </w:rPr>
+        <w:t> respectively)</w:t>
+      </w:r>
+    </w:p>
+    <w:p>
+      <w:pPr>
+        <w:rPr>
+          <w:rFonts w:ascii="Segoe UI Symbol" w:eastAsia="Times New Roman" w:hAnsi="Segoe UI Symbol" w:cstheme="minorHAnsi"/>
+          <w:shd w:val="clear" w:color="auto" w:fill="FFFFFF"/>
+        </w:rPr>
+      </w:pPr>
+    </w:p>
+    <w:p>
+      <w:pPr>
+        <w:rPr>
+          <w:rFonts w:ascii="Segoe UI Symbol" w:eastAsia="Times New Roman" w:hAnsi="Segoe UI Symbol" w:cstheme="minorHAnsi"/>
+        </w:rPr>
+      </w:pPr>
+    </w:p>
+    <w:p>
+      <w:pPr>
+        <w:rPr>
+          <w:rFonts w:ascii="Segoe UI Symbol" w:hAnsi="Segoe UI Symbol"/>
+        </w:rPr>
+      </w:pPr>
     </w:p>
     <w:p>
       <w:pPr>
@@ -469,6 +940,7 @@
     <w:lsdException w:name="HTML Sample" w:semiHidden="1" w:unhideWhenUsed="1"/>
     <w:lsdException w:name="HTML Typewriter" w:semiHidden="1" w:unhideWhenUsed="1"/>
     <w:lsdException w:name="HTML Variable" w:semiHidden="1" w:unhideWhenUsed="1"/>
+    <w:lsdException w:name="Normal Table" w:semiHidden="1" w:unhideWhenUsed="1"/>
     <w:lsdException w:name="annotation subject" w:semiHidden="1" w:unhideWhenUsed="1"/>
     <w:lsdException w:name="No List" w:semiHidden="1" w:unhideWhenUsed="1"/>
     <w:lsdException w:name="Outline List 1" w:semiHidden="1" w:unhideWhenUsed="1"/>
@@ -515,8 +987,10 @@
     <w:lsdException w:name="Table Subtle 2" w:semiHidden="1" w:unhideWhenUsed="1"/>
     <w:lsdException w:name="Table Web 1" w:semiHidden="1" w:unhideWhenUsed="1"/>
     <w:lsdException w:name="Table Web 2" w:semiHidden="1" w:unhideWhenUsed="1"/>
+    <w:lsdException w:name="Table Web 3" w:semiHidden="1" w:unhideWhenUsed="1"/>
     <w:lsdException w:name="Balloon Text" w:semiHidden="1" w:unhideWhenUsed="1"/>
     <w:lsdException w:name="Table Grid" w:uiPriority="39"/>
+    <w:lsdException w:name="Table Theme" w:semiHidden="1" w:unhideWhenUsed="1"/>
     <w:lsdException w:name="Placeholder Text" w:semiHidden="1"/>
     <w:lsdException w:name="No Spacing" w:uiPriority="1" w:qFormat="1"/>
     <w:lsdException w:name="Light Shading" w:uiPriority="60"/>
@@ -768,6 +1242,28 @@
     <w:uiPriority w:val="99"/>
     <w:semiHidden/>
     <w:unhideWhenUsed/>
+  </w:style>
+  <w:style w:type="character" w:customStyle="1" w:styleId="apple-converted-space">
+    <w:name w:val="apple-converted-space"/>
+    <w:basedOn w:val="DefaultParagraphFont"/>
+    <w:rsid w:val="000070B0"/>
+  </w:style>
+  <w:style w:type="character" w:customStyle="1" w:styleId="mwe-math-mathml-inline">
+    <w:name w:val="mwe-math-mathml-inline"/>
+    <w:basedOn w:val="DefaultParagraphFont"/>
+    <w:rsid w:val="000070B0"/>
+  </w:style>
+  <w:style w:type="character" w:styleId="Hyperlink">
+    <w:name w:val="Hyperlink"/>
+    <w:basedOn w:val="DefaultParagraphFont"/>
+    <w:uiPriority w:val="99"/>
+    <w:semiHidden/>
+    <w:unhideWhenUsed/>
+    <w:rsid w:val="000070B0"/>
+    <w:rPr>
+      <w:color w:val="0000FF"/>
+      <w:u w:val="single"/>
+    </w:rPr>
   </w:style>
 </w:styles>
 </file>

</xml_diff>